<commit_message>
made changes from Examinator to Examinerande lärare
</commit_message>
<xml_diff>
--- a/Titel/TitelSida.docx
+++ b/Titel/TitelSida.docx
@@ -30,9 +30,9 @@
             <wp:wrapTight wrapText="bothSides">
               <wp:wrapPolygon edited="0">
                 <wp:start x="-33" y="0"/>
-                <wp:lineTo x="-33" y="21128"/>
-                <wp:lineTo x="21160" y="21128"/>
-                <wp:lineTo x="21160" y="0"/>
+                <wp:lineTo x="-33" y="21094"/>
+                <wp:lineTo x="21126" y="21094"/>
+                <wp:lineTo x="21126" y="0"/>
                 <wp:lineTo x="-33" y="0"/>
               </wp:wrapPolygon>
             </wp:wrapTight>
@@ -143,7 +143,7 @@
             <w:r>
               <w:fldChar w:fldCharType="begin">
                 <w:ffData>
-                  <w:name w:val="__Fieldmark__28_2075220072"/>
+                  <w:name w:val="__Fieldmark__34_1872245912"/>
                   <w:enabled/>
                   <w:calcOnExit w:val="0"/>
                 </w:ffData>
@@ -155,15 +155,17 @@
             <w:r>
               <w:fldChar w:fldCharType="separate"/>
             </w:r>
-            <w:bookmarkStart w:id="2" w:name="__Fieldmark__22_1933763327"/>
-            <w:bookmarkStart w:id="3" w:name="__Fieldmark__16_1158065475"/>
-            <w:bookmarkStart w:id="4" w:name="Text1"/>
-            <w:bookmarkStart w:id="5" w:name="__Fieldmark__28_2075220072"/>
-            <w:bookmarkStart w:id="6" w:name="__Fieldmark__28_2075220072"/>
+            <w:bookmarkStart w:id="2" w:name="__Fieldmark__28_2075220072"/>
+            <w:bookmarkStart w:id="3" w:name="Text1"/>
+            <w:bookmarkStart w:id="4" w:name="__Fieldmark__16_1158065475"/>
+            <w:bookmarkStart w:id="5" w:name="__Fieldmark__22_1933763327"/>
+            <w:bookmarkStart w:id="6" w:name="__Fieldmark__34_1872245912"/>
+            <w:bookmarkStart w:id="7" w:name="__Fieldmark__34_1872245912"/>
             <w:bookmarkEnd w:id="2"/>
             <w:bookmarkEnd w:id="3"/>
             <w:bookmarkEnd w:id="4"/>
-            <w:bookmarkEnd w:id="6"/>
+            <w:bookmarkEnd w:id="5"/>
+            <w:bookmarkEnd w:id="7"/>
             <w:r>
               <w:rPr>
                 <w:rFonts w:ascii="Georgia" w:hAnsi="Georgia"/>
@@ -171,7 +173,7 @@
                 <w:szCs w:val="60"/>
               </w:rPr>
             </w:r>
-            <w:bookmarkStart w:id="7" w:name="Text111"/>
+            <w:bookmarkStart w:id="8" w:name="Text111"/>
             <w:r>
               <w:rPr>
                 <w:rFonts w:ascii="Georgia" w:hAnsi="Georgia"/>
@@ -180,15 +182,17 @@
               </w:rPr>
               <w:t>Twittersentimentanalys</w:t>
             </w:r>
-            <w:bookmarkStart w:id="8" w:name="__Fieldmark__22_19337633271"/>
-            <w:bookmarkStart w:id="9" w:name="Text11"/>
-            <w:bookmarkStart w:id="10" w:name="__Fieldmark__16_11580654751"/>
-            <w:bookmarkStart w:id="11" w:name="__Fieldmark__28_2075220072"/>
-            <w:bookmarkEnd w:id="7"/>
+            <w:bookmarkStart w:id="9" w:name="__Fieldmark__16_11580654751"/>
+            <w:bookmarkStart w:id="10" w:name="__Fieldmark__28_20752200721"/>
+            <w:bookmarkStart w:id="11" w:name="Text11"/>
+            <w:bookmarkStart w:id="12" w:name="__Fieldmark__22_19337633271"/>
+            <w:bookmarkStart w:id="13" w:name="__Fieldmark__34_1872245912"/>
             <w:bookmarkEnd w:id="8"/>
             <w:bookmarkEnd w:id="9"/>
             <w:bookmarkEnd w:id="10"/>
             <w:bookmarkEnd w:id="11"/>
+            <w:bookmarkEnd w:id="12"/>
+            <w:bookmarkEnd w:id="13"/>
             <w:r>
               <w:rPr>
                 <w:rFonts w:ascii="Georgia" w:hAnsi="Georgia"/>
@@ -229,7 +233,7 @@
             <w:r>
               <w:fldChar w:fldCharType="begin">
                 <w:ffData>
-                  <w:name w:val="__Fieldmark__55_2075220072"/>
+                  <w:name w:val="__Fieldmark__67_1872245912"/>
                   <w:enabled/>
                   <w:calcOnExit w:val="0"/>
                 </w:ffData>
@@ -241,17 +245,19 @@
             <w:r>
               <w:fldChar w:fldCharType="separate"/>
             </w:r>
-            <w:bookmarkStart w:id="12" w:name="__Fieldmark__39_1933763327"/>
-            <w:bookmarkStart w:id="13" w:name="Text2"/>
             <w:bookmarkStart w:id="14" w:name="__Fieldmark__55_2075220072"/>
-            <w:bookmarkStart w:id="15" w:name="__Fieldmark__27_1158065475"/>
-            <w:bookmarkStart w:id="16" w:name="docs-internal-guid-a6ffde91-3ff4-21be-6e6b-f0c5bc3a0204"/>
-            <w:bookmarkStart w:id="17" w:name="__Fieldmark__55_2075220072"/>
-            <w:bookmarkEnd w:id="12"/>
-            <w:bookmarkEnd w:id="13"/>
+            <w:bookmarkStart w:id="15" w:name="Text2"/>
+            <w:bookmarkStart w:id="16" w:name="__Fieldmark__67_1872245912"/>
+            <w:bookmarkStart w:id="17" w:name="__Fieldmark__39_1933763327"/>
+            <w:bookmarkStart w:id="18" w:name="__Fieldmark__27_1158065475"/>
+            <w:bookmarkStart w:id="19" w:name="docs-internal-guid-a6ffde91-3ff4-21be-6e6b-f0c5bc3a0204"/>
+            <w:bookmarkStart w:id="20" w:name="__Fieldmark__67_1872245912"/>
+            <w:bookmarkEnd w:id="14"/>
             <w:bookmarkEnd w:id="15"/>
-            <w:bookmarkEnd w:id="16"/>
             <w:bookmarkEnd w:id="17"/>
+            <w:bookmarkEnd w:id="18"/>
+            <w:bookmarkEnd w:id="19"/>
+            <w:bookmarkEnd w:id="20"/>
             <w:r>
               <w:rPr>
                 <w:rFonts w:ascii="Georgia" w:hAnsi="Georgia"/>
@@ -275,14 +281,16 @@
               </w:rPr>
               <w:t xml:space="preserve"> </w:t>
             </w:r>
-            <w:bookmarkStart w:id="18" w:name="Text21"/>
-            <w:bookmarkStart w:id="19" w:name="__Fieldmark__27_11580654751"/>
-            <w:bookmarkStart w:id="20" w:name="__Fieldmark__39_19337633271"/>
-            <w:bookmarkStart w:id="21" w:name="__Fieldmark__55_2075220072"/>
-            <w:bookmarkEnd w:id="18"/>
-            <w:bookmarkEnd w:id="19"/>
-            <w:bookmarkEnd w:id="20"/>
+            <w:bookmarkStart w:id="21" w:name="__Fieldmark__55_20752200721"/>
+            <w:bookmarkStart w:id="22" w:name="__Fieldmark__27_11580654751"/>
+            <w:bookmarkStart w:id="23" w:name="Text21"/>
+            <w:bookmarkStart w:id="24" w:name="__Fieldmark__39_19337633271"/>
+            <w:bookmarkStart w:id="25" w:name="__Fieldmark__67_1872245912"/>
             <w:bookmarkEnd w:id="21"/>
+            <w:bookmarkEnd w:id="22"/>
+            <w:bookmarkEnd w:id="23"/>
+            <w:bookmarkEnd w:id="24"/>
+            <w:bookmarkEnd w:id="25"/>
             <w:r>
               <w:rPr>
                 <w:rFonts w:ascii="Georgia" w:hAnsi="Georgia"/>
@@ -322,7 +330,7 @@
             <w:r>
               <w:fldChar w:fldCharType="begin">
                 <w:ffData>
-                  <w:name w:val="__Fieldmark__80_2075220072"/>
+                  <w:name w:val="__Fieldmark__98_1872245912"/>
                   <w:enabled/>
                   <w:calcOnExit w:val="0"/>
                 </w:ffData>
@@ -334,38 +342,42 @@
             <w:r>
               <w:fldChar w:fldCharType="separate"/>
             </w:r>
-            <w:bookmarkStart w:id="22" w:name="__Fieldmark__18_817269387"/>
-            <w:bookmarkStart w:id="23" w:name="__Fieldmark__80_2075220072"/>
-            <w:bookmarkStart w:id="24" w:name="__Fieldmark__58_1933763327"/>
-            <w:bookmarkStart w:id="25" w:name="__Fieldmark__40_1158065475"/>
             <w:bookmarkStart w:id="26" w:name="__Fieldmark__80_2075220072"/>
-            <w:bookmarkEnd w:id="22"/>
-            <w:bookmarkEnd w:id="24"/>
-            <w:bookmarkEnd w:id="25"/>
+            <w:bookmarkStart w:id="27" w:name="__Fieldmark__98_1872245912"/>
+            <w:bookmarkStart w:id="28" w:name="__Fieldmark__58_1933763327"/>
+            <w:bookmarkStart w:id="29" w:name="__Fieldmark__40_1158065475"/>
+            <w:bookmarkStart w:id="30" w:name="__Fieldmark__18_817269387"/>
+            <w:bookmarkStart w:id="31" w:name="__Fieldmark__98_1872245912"/>
             <w:bookmarkEnd w:id="26"/>
-            <w:r>
-              <w:rPr>
-                <w:rFonts w:ascii="Georgia" w:hAnsi="Georgia"/>
-                <w:sz w:val="28"/>
-              </w:rPr>
-            </w:r>
-            <w:bookmarkStart w:id="27" w:name="Text1111"/>
-            <w:r>
-              <w:rPr>
-                <w:rFonts w:ascii="Georgia" w:hAnsi="Georgia"/>
-                <w:sz w:val="28"/>
-              </w:rPr>
-              <w:t>Twitter Sentiment Analysis</w:t>
-            </w:r>
-            <w:bookmarkStart w:id="28" w:name="__Fieldmark__18_8172693871"/>
-            <w:bookmarkStart w:id="29" w:name="__Fieldmark__58_19337633271"/>
-            <w:bookmarkStart w:id="30" w:name="__Fieldmark__40_11580654751"/>
-            <w:bookmarkStart w:id="31" w:name="__Fieldmark__80_2075220072"/>
-            <w:bookmarkEnd w:id="27"/>
             <w:bookmarkEnd w:id="28"/>
             <w:bookmarkEnd w:id="29"/>
             <w:bookmarkEnd w:id="30"/>
             <w:bookmarkEnd w:id="31"/>
+            <w:r>
+              <w:rPr>
+                <w:rFonts w:ascii="Georgia" w:hAnsi="Georgia"/>
+                <w:sz w:val="28"/>
+              </w:rPr>
+            </w:r>
+            <w:bookmarkStart w:id="32" w:name="Text1111"/>
+            <w:r>
+              <w:rPr>
+                <w:rFonts w:ascii="Georgia" w:hAnsi="Georgia"/>
+                <w:sz w:val="28"/>
+              </w:rPr>
+              <w:t>Twitter Sentiment Analysis</w:t>
+            </w:r>
+            <w:bookmarkStart w:id="33" w:name="__Fieldmark__58_19337633271"/>
+            <w:bookmarkStart w:id="34" w:name="__Fieldmark__40_11580654751"/>
+            <w:bookmarkStart w:id="35" w:name="__Fieldmark__80_20752200721"/>
+            <w:bookmarkStart w:id="36" w:name="__Fieldmark__18_8172693871"/>
+            <w:bookmarkStart w:id="37" w:name="__Fieldmark__98_1872245912"/>
+            <w:bookmarkEnd w:id="32"/>
+            <w:bookmarkEnd w:id="33"/>
+            <w:bookmarkEnd w:id="34"/>
+            <w:bookmarkEnd w:id="35"/>
+            <w:bookmarkEnd w:id="36"/>
+            <w:bookmarkEnd w:id="37"/>
             <w:r>
               <w:rPr>
                 <w:rFonts w:ascii="Georgia" w:hAnsi="Georgia"/>
@@ -385,7 +397,7 @@
             <w:r>
               <w:fldChar w:fldCharType="begin">
                 <w:ffData>
-                  <w:name w:val="__Fieldmark__106_2075220072"/>
+                  <w:name w:val="__Fieldmark__130_1872245912"/>
                   <w:enabled/>
                   <w:calcOnExit w:val="0"/>
                 </w:ffData>
@@ -397,26 +409,28 @@
             <w:r>
               <w:fldChar w:fldCharType="separate"/>
             </w:r>
-            <w:bookmarkStart w:id="32" w:name="__Fieldmark__77_1933763327"/>
-            <w:bookmarkStart w:id="33" w:name="Text121"/>
-            <w:bookmarkStart w:id="34" w:name="Text12"/>
-            <w:bookmarkStart w:id="35" w:name="__Fieldmark__53_1158065475"/>
-            <w:bookmarkStart w:id="36" w:name="__Fieldmark__106_2075220072"/>
-            <w:bookmarkStart w:id="37" w:name="__Fieldmark__53_11580654751"/>
-            <w:bookmarkStart w:id="38" w:name="__Fieldmark__106_2075220072"/>
-            <w:bookmarkEnd w:id="32"/>
-            <w:bookmarkEnd w:id="33"/>
-            <w:bookmarkEnd w:id="34"/>
-            <w:bookmarkEnd w:id="35"/>
-            <w:bookmarkEnd w:id="37"/>
+            <w:bookmarkStart w:id="38" w:name="__Fieldmark__53_1158065475"/>
+            <w:bookmarkStart w:id="39" w:name="__Fieldmark__106_2075220072"/>
+            <w:bookmarkStart w:id="40" w:name="__Fieldmark__130_1872245912"/>
+            <w:bookmarkStart w:id="41" w:name="__Fieldmark__77_1933763327"/>
+            <w:bookmarkStart w:id="42" w:name="Text121"/>
+            <w:bookmarkStart w:id="43" w:name="Text12"/>
+            <w:bookmarkStart w:id="44" w:name="__Fieldmark__53_11580654751"/>
+            <w:bookmarkStart w:id="45" w:name="__Fieldmark__130_1872245912"/>
             <w:bookmarkEnd w:id="38"/>
+            <w:bookmarkEnd w:id="39"/>
+            <w:bookmarkEnd w:id="41"/>
+            <w:bookmarkEnd w:id="42"/>
+            <w:bookmarkEnd w:id="43"/>
+            <w:bookmarkEnd w:id="44"/>
+            <w:bookmarkEnd w:id="45"/>
             <w:r>
               <w:rPr>
                 <w:rFonts w:ascii="Georgia" w:hAnsi="Georgia"/>
                 <w:sz w:val="28"/>
               </w:rPr>
             </w:r>
-            <w:bookmarkStart w:id="39" w:name="Text1211"/>
+            <w:bookmarkStart w:id="46" w:name="Text1211"/>
             <w:r>
               <w:rPr>
                 <w:rFonts w:ascii="Georgia" w:hAnsi="Georgia"/>
@@ -424,7 +438,7 @@
               </w:rPr>
               <w:t>C</w:t>
             </w:r>
-            <w:bookmarkEnd w:id="39"/>
+            <w:bookmarkEnd w:id="46"/>
             <w:r>
               <w:rPr>
                 <w:rFonts w:ascii="Georgia" w:hAnsi="Georgia"/>
@@ -432,10 +446,12 @@
               </w:rPr>
               <w:t>omparison of classification models trained on different data sets.</w:t>
             </w:r>
-            <w:bookmarkStart w:id="40" w:name="__Fieldmark__77_19337633271"/>
-            <w:bookmarkStart w:id="41" w:name="__Fieldmark__106_2075220072"/>
-            <w:bookmarkEnd w:id="40"/>
-            <w:bookmarkEnd w:id="41"/>
+            <w:bookmarkStart w:id="47" w:name="__Fieldmark__77_19337633271"/>
+            <w:bookmarkStart w:id="48" w:name="__Fieldmark__106_20752200721"/>
+            <w:bookmarkStart w:id="49" w:name="__Fieldmark__130_1872245912"/>
+            <w:bookmarkEnd w:id="47"/>
+            <w:bookmarkEnd w:id="48"/>
+            <w:bookmarkEnd w:id="49"/>
             <w:r>
               <w:rPr>
                 <w:rFonts w:ascii="Georgia" w:hAnsi="Georgia"/>
@@ -490,7 +506,7 @@
             <w:r>
               <w:fldChar w:fldCharType="begin">
                 <w:ffData>
-                  <w:name w:val="__Fieldmark__133_2075220072"/>
+                  <w:name w:val="__Fieldmark__163_1872245912"/>
                   <w:enabled/>
                   <w:calcOnExit w:val="0"/>
                 </w:ffData>
@@ -502,15 +518,17 @@
             <w:r>
               <w:fldChar w:fldCharType="separate"/>
             </w:r>
-            <w:bookmarkStart w:id="42" w:name="__Fieldmark__100_1933763327"/>
-            <w:bookmarkStart w:id="43" w:name="Text10"/>
-            <w:bookmarkStart w:id="44" w:name="__Fieldmark__133_2075220072"/>
-            <w:bookmarkStart w:id="45" w:name="__Fieldmark__69_1158065475"/>
-            <w:bookmarkStart w:id="46" w:name="__Fieldmark__133_2075220072"/>
-            <w:bookmarkEnd w:id="42"/>
-            <w:bookmarkEnd w:id="43"/>
-            <w:bookmarkEnd w:id="45"/>
-            <w:bookmarkEnd w:id="46"/>
+            <w:bookmarkStart w:id="50" w:name="__Fieldmark__100_1933763327"/>
+            <w:bookmarkStart w:id="51" w:name="__Fieldmark__69_1158065475"/>
+            <w:bookmarkStart w:id="52" w:name="Text10"/>
+            <w:bookmarkStart w:id="53" w:name="__Fieldmark__163_1872245912"/>
+            <w:bookmarkStart w:id="54" w:name="__Fieldmark__133_2075220072"/>
+            <w:bookmarkStart w:id="55" w:name="__Fieldmark__163_1872245912"/>
+            <w:bookmarkEnd w:id="50"/>
+            <w:bookmarkEnd w:id="51"/>
+            <w:bookmarkEnd w:id="52"/>
+            <w:bookmarkEnd w:id="54"/>
+            <w:bookmarkEnd w:id="55"/>
             <w:r>
               <w:rPr>
                 <w:rFonts w:ascii="Georgia" w:hAnsi="Georgia"/>
@@ -525,7 +543,7 @@
               <w:spacing w:lineRule="exact" w:line="360" w:before="0" w:after="0"/>
               <w:rPr/>
             </w:pPr>
-            <w:bookmarkStart w:id="47" w:name="Text1011"/>
+            <w:bookmarkStart w:id="56" w:name="Text1011"/>
             <w:r>
               <w:rPr>
                 <w:rFonts w:ascii="Georgia" w:hAnsi="Georgia"/>
@@ -533,15 +551,17 @@
               </w:rPr>
               <w:t>Selberg, Johan</w:t>
             </w:r>
-            <w:bookmarkStart w:id="48" w:name="Text101"/>
-            <w:bookmarkStart w:id="49" w:name="__Fieldmark__100_19337633271"/>
-            <w:bookmarkStart w:id="50" w:name="__Fieldmark__69_11580654751"/>
-            <w:bookmarkStart w:id="51" w:name="__Fieldmark__133_2075220072"/>
-            <w:bookmarkEnd w:id="47"/>
-            <w:bookmarkEnd w:id="48"/>
-            <w:bookmarkEnd w:id="49"/>
-            <w:bookmarkEnd w:id="50"/>
-            <w:bookmarkEnd w:id="51"/>
+            <w:bookmarkStart w:id="57" w:name="Text101"/>
+            <w:bookmarkStart w:id="58" w:name="__Fieldmark__100_19337633271"/>
+            <w:bookmarkStart w:id="59" w:name="__Fieldmark__133_20752200721"/>
+            <w:bookmarkStart w:id="60" w:name="__Fieldmark__69_11580654751"/>
+            <w:bookmarkStart w:id="61" w:name="__Fieldmark__163_1872245912"/>
+            <w:bookmarkEnd w:id="56"/>
+            <w:bookmarkEnd w:id="57"/>
+            <w:bookmarkEnd w:id="58"/>
+            <w:bookmarkEnd w:id="59"/>
+            <w:bookmarkEnd w:id="60"/>
+            <w:bookmarkEnd w:id="61"/>
             <w:r>
               <w:rPr>
                 <w:rFonts w:ascii="Georgia" w:hAnsi="Georgia"/>
@@ -595,7 +615,7 @@
             <w:r>
               <w:fldChar w:fldCharType="begin">
                 <w:ffData>
-                  <w:name w:val="__Fieldmark__157_2075220072"/>
+                  <w:name w:val="__Fieldmark__193_1872245912"/>
                   <w:enabled/>
                   <w:calcOnExit w:val="0"/>
                 </w:ffData>
@@ -607,24 +627,26 @@
             <w:r>
               <w:fldChar w:fldCharType="separate"/>
             </w:r>
-            <w:bookmarkStart w:id="52" w:name="__Fieldmark__118_1933763327"/>
-            <w:bookmarkStart w:id="53" w:name="__Fieldmark__81_1158065475"/>
-            <w:bookmarkStart w:id="54" w:name="__Fieldmark__157_2075220072"/>
-            <w:bookmarkStart w:id="55" w:name="Text4"/>
-            <w:bookmarkStart w:id="56" w:name="__Fieldmark__157_2075220072"/>
-            <w:bookmarkEnd w:id="52"/>
-            <w:bookmarkEnd w:id="53"/>
-            <w:bookmarkEnd w:id="55"/>
-            <w:bookmarkEnd w:id="56"/>
-            <w:r>
-              <w:rPr>
-                <w:rFonts w:cs="Arial" w:ascii="Arial" w:hAnsi="Arial"/>
-                <w:color w:val="000000"/>
-                <w:sz w:val="20"/>
-                <w:szCs w:val="20"/>
-              </w:rPr>
-            </w:r>
-            <w:bookmarkStart w:id="57" w:name="Text411"/>
+            <w:bookmarkStart w:id="62" w:name="__Fieldmark__193_1872245912"/>
+            <w:bookmarkStart w:id="63" w:name="__Fieldmark__118_1933763327"/>
+            <w:bookmarkStart w:id="64" w:name="__Fieldmark__81_1158065475"/>
+            <w:bookmarkStart w:id="65" w:name="Text4"/>
+            <w:bookmarkStart w:id="66" w:name="__Fieldmark__157_2075220072"/>
+            <w:bookmarkStart w:id="67" w:name="__Fieldmark__193_1872245912"/>
+            <w:bookmarkEnd w:id="63"/>
+            <w:bookmarkEnd w:id="64"/>
+            <w:bookmarkEnd w:id="65"/>
+            <w:bookmarkEnd w:id="66"/>
+            <w:bookmarkEnd w:id="67"/>
+            <w:r>
+              <w:rPr>
+                <w:rFonts w:cs="Arial" w:ascii="Arial" w:hAnsi="Arial"/>
+                <w:color w:val="000000"/>
+                <w:sz w:val="20"/>
+                <w:szCs w:val="20"/>
+              </w:rPr>
+            </w:r>
+            <w:bookmarkStart w:id="68" w:name="Text411"/>
             <w:r>
               <w:rPr>
                 <w:rFonts w:cs="Arial" w:ascii="Arial" w:hAnsi="Arial"/>
@@ -634,15 +656,17 @@
               </w:rPr>
               <w:t>Fakulteten för hälsa, natur- och teknikvetenskap</w:t>
             </w:r>
-            <w:bookmarkStart w:id="58" w:name="__Fieldmark__81_11580654751"/>
-            <w:bookmarkStart w:id="59" w:name="__Fieldmark__118_19337633271"/>
-            <w:bookmarkStart w:id="60" w:name="Text41"/>
-            <w:bookmarkStart w:id="61" w:name="__Fieldmark__157_2075220072"/>
-            <w:bookmarkEnd w:id="57"/>
-            <w:bookmarkEnd w:id="58"/>
-            <w:bookmarkEnd w:id="59"/>
-            <w:bookmarkEnd w:id="60"/>
-            <w:bookmarkEnd w:id="61"/>
+            <w:bookmarkStart w:id="69" w:name="__Fieldmark__81_11580654751"/>
+            <w:bookmarkStart w:id="70" w:name="__Fieldmark__118_19337633271"/>
+            <w:bookmarkStart w:id="71" w:name="__Fieldmark__157_20752200721"/>
+            <w:bookmarkStart w:id="72" w:name="Text41"/>
+            <w:bookmarkStart w:id="73" w:name="__Fieldmark__193_1872245912"/>
+            <w:bookmarkEnd w:id="68"/>
+            <w:bookmarkEnd w:id="69"/>
+            <w:bookmarkEnd w:id="70"/>
+            <w:bookmarkEnd w:id="71"/>
+            <w:bookmarkEnd w:id="72"/>
+            <w:bookmarkEnd w:id="73"/>
             <w:r>
               <w:rPr>
                 <w:rFonts w:cs="Arial" w:ascii="Arial" w:hAnsi="Arial"/>
@@ -684,7 +708,7 @@
             <w:r>
               <w:fldChar w:fldCharType="begin">
                 <w:ffData>
-                  <w:name w:val="__Fieldmark__182_2075220072"/>
+                  <w:name w:val="__Fieldmark__224_1872245912"/>
                   <w:enabled/>
                   <w:calcOnExit w:val="0"/>
                 </w:ffData>
@@ -696,24 +720,26 @@
             <w:r>
               <w:fldChar w:fldCharType="separate"/>
             </w:r>
-            <w:bookmarkStart w:id="62" w:name="__Fieldmark__94_1158065475"/>
-            <w:bookmarkStart w:id="63" w:name="Text5"/>
-            <w:bookmarkStart w:id="64" w:name="__Fieldmark__182_2075220072"/>
-            <w:bookmarkStart w:id="65" w:name="__Fieldmark__137_1933763327"/>
-            <w:bookmarkStart w:id="66" w:name="__Fieldmark__182_2075220072"/>
-            <w:bookmarkEnd w:id="62"/>
-            <w:bookmarkEnd w:id="63"/>
-            <w:bookmarkEnd w:id="65"/>
-            <w:bookmarkEnd w:id="66"/>
-            <w:r>
-              <w:rPr>
-                <w:rFonts w:cs="Arial" w:ascii="Arial" w:hAnsi="Arial"/>
-                <w:color w:val="000000"/>
-                <w:sz w:val="20"/>
-                <w:szCs w:val="20"/>
-              </w:rPr>
-            </w:r>
-            <w:bookmarkStart w:id="67" w:name="Text511"/>
+            <w:bookmarkStart w:id="74" w:name="__Fieldmark__137_1933763327"/>
+            <w:bookmarkStart w:id="75" w:name="Text5"/>
+            <w:bookmarkStart w:id="76" w:name="__Fieldmark__94_1158065475"/>
+            <w:bookmarkStart w:id="77" w:name="__Fieldmark__224_1872245912"/>
+            <w:bookmarkStart w:id="78" w:name="__Fieldmark__182_2075220072"/>
+            <w:bookmarkStart w:id="79" w:name="__Fieldmark__224_1872245912"/>
+            <w:bookmarkEnd w:id="74"/>
+            <w:bookmarkEnd w:id="75"/>
+            <w:bookmarkEnd w:id="76"/>
+            <w:bookmarkEnd w:id="78"/>
+            <w:bookmarkEnd w:id="79"/>
+            <w:r>
+              <w:rPr>
+                <w:rFonts w:cs="Arial" w:ascii="Arial" w:hAnsi="Arial"/>
+                <w:color w:val="000000"/>
+                <w:sz w:val="20"/>
+                <w:szCs w:val="20"/>
+              </w:rPr>
+            </w:r>
+            <w:bookmarkStart w:id="80" w:name="Text511"/>
             <w:r>
               <w:rPr>
                 <w:rFonts w:cs="Arial" w:ascii="Arial" w:hAnsi="Arial"/>
@@ -723,15 +749,17 @@
               </w:rPr>
               <w:t>Datavetenskap</w:t>
             </w:r>
-            <w:bookmarkStart w:id="68" w:name="Text51"/>
-            <w:bookmarkStart w:id="69" w:name="__Fieldmark__94_11580654751"/>
-            <w:bookmarkStart w:id="70" w:name="__Fieldmark__137_19337633271"/>
-            <w:bookmarkStart w:id="71" w:name="__Fieldmark__182_2075220072"/>
-            <w:bookmarkEnd w:id="67"/>
-            <w:bookmarkEnd w:id="68"/>
-            <w:bookmarkEnd w:id="69"/>
-            <w:bookmarkEnd w:id="70"/>
-            <w:bookmarkEnd w:id="71"/>
+            <w:bookmarkStart w:id="81" w:name="Text51"/>
+            <w:bookmarkStart w:id="82" w:name="__Fieldmark__137_19337633271"/>
+            <w:bookmarkStart w:id="83" w:name="__Fieldmark__182_20752200721"/>
+            <w:bookmarkStart w:id="84" w:name="__Fieldmark__94_11580654751"/>
+            <w:bookmarkStart w:id="85" w:name="__Fieldmark__224_1872245912"/>
+            <w:bookmarkEnd w:id="80"/>
+            <w:bookmarkEnd w:id="81"/>
+            <w:bookmarkEnd w:id="82"/>
+            <w:bookmarkEnd w:id="83"/>
+            <w:bookmarkEnd w:id="84"/>
+            <w:bookmarkEnd w:id="85"/>
             <w:r>
               <w:rPr>
                 <w:rFonts w:cs="Arial" w:ascii="Arial" w:hAnsi="Arial"/>
@@ -773,7 +801,7 @@
             <w:r>
               <w:fldChar w:fldCharType="begin">
                 <w:ffData>
-                  <w:name w:val="__Fieldmark__207_2075220072"/>
+                  <w:name w:val="__Fieldmark__255_1872245912"/>
                   <w:enabled/>
                   <w:calcOnExit w:val="0"/>
                 </w:ffData>
@@ -785,24 +813,26 @@
             <w:r>
               <w:fldChar w:fldCharType="separate"/>
             </w:r>
-            <w:bookmarkStart w:id="72" w:name="__Fieldmark__156_1933763327"/>
-            <w:bookmarkStart w:id="73" w:name="__Fieldmark__107_1158065475"/>
-            <w:bookmarkStart w:id="74" w:name="Text6"/>
-            <w:bookmarkStart w:id="75" w:name="__Fieldmark__207_2075220072"/>
-            <w:bookmarkStart w:id="76" w:name="__Fieldmark__207_2075220072"/>
-            <w:bookmarkEnd w:id="72"/>
-            <w:bookmarkEnd w:id="73"/>
-            <w:bookmarkEnd w:id="74"/>
-            <w:bookmarkEnd w:id="76"/>
-            <w:r>
-              <w:rPr>
-                <w:rFonts w:cs="Arial" w:ascii="Arial" w:hAnsi="Arial"/>
-                <w:color w:val="000000"/>
-                <w:sz w:val="20"/>
-                <w:szCs w:val="20"/>
-              </w:rPr>
-            </w:r>
-            <w:bookmarkStart w:id="77" w:name="Text611"/>
+            <w:bookmarkStart w:id="86" w:name="Text6"/>
+            <w:bookmarkStart w:id="87" w:name="__Fieldmark__107_1158065475"/>
+            <w:bookmarkStart w:id="88" w:name="__Fieldmark__207_2075220072"/>
+            <w:bookmarkStart w:id="89" w:name="__Fieldmark__156_1933763327"/>
+            <w:bookmarkStart w:id="90" w:name="__Fieldmark__255_1872245912"/>
+            <w:bookmarkStart w:id="91" w:name="__Fieldmark__255_1872245912"/>
+            <w:bookmarkEnd w:id="86"/>
+            <w:bookmarkEnd w:id="87"/>
+            <w:bookmarkEnd w:id="88"/>
+            <w:bookmarkEnd w:id="89"/>
+            <w:bookmarkEnd w:id="91"/>
+            <w:r>
+              <w:rPr>
+                <w:rFonts w:cs="Arial" w:ascii="Arial" w:hAnsi="Arial"/>
+                <w:color w:val="000000"/>
+                <w:sz w:val="20"/>
+                <w:szCs w:val="20"/>
+              </w:rPr>
+            </w:r>
+            <w:bookmarkStart w:id="92" w:name="Text611"/>
             <w:r>
               <w:rPr>
                 <w:rFonts w:cs="Arial" w:ascii="Arial" w:hAnsi="Arial"/>
@@ -812,15 +842,17 @@
               </w:rPr>
               <w:t>C-uppsats 15 hp</w:t>
             </w:r>
-            <w:bookmarkStart w:id="78" w:name="__Fieldmark__156_19337633271"/>
-            <w:bookmarkStart w:id="79" w:name="Text61"/>
-            <w:bookmarkStart w:id="80" w:name="__Fieldmark__107_11580654751"/>
-            <w:bookmarkStart w:id="81" w:name="__Fieldmark__207_2075220072"/>
-            <w:bookmarkEnd w:id="77"/>
-            <w:bookmarkEnd w:id="78"/>
-            <w:bookmarkEnd w:id="79"/>
-            <w:bookmarkEnd w:id="80"/>
-            <w:bookmarkEnd w:id="81"/>
+            <w:bookmarkStart w:id="93" w:name="__Fieldmark__156_19337633271"/>
+            <w:bookmarkStart w:id="94" w:name="Text61"/>
+            <w:bookmarkStart w:id="95" w:name="__Fieldmark__107_11580654751"/>
+            <w:bookmarkStart w:id="96" w:name="__Fieldmark__207_20752200721"/>
+            <w:bookmarkStart w:id="97" w:name="__Fieldmark__255_1872245912"/>
+            <w:bookmarkEnd w:id="92"/>
+            <w:bookmarkEnd w:id="93"/>
+            <w:bookmarkEnd w:id="94"/>
+            <w:bookmarkEnd w:id="95"/>
+            <w:bookmarkEnd w:id="96"/>
+            <w:bookmarkEnd w:id="97"/>
             <w:r>
               <w:rPr>
                 <w:rFonts w:cs="Arial" w:ascii="Arial" w:hAnsi="Arial"/>
@@ -862,7 +894,7 @@
             <w:r>
               <w:fldChar w:fldCharType="begin">
                 <w:ffData>
-                  <w:name w:val="__Fieldmark__232_2075220072"/>
+                  <w:name w:val="__Fieldmark__286_1872245912"/>
                   <w:enabled/>
                   <w:calcOnExit w:val="0"/>
                 </w:ffData>
@@ -874,24 +906,26 @@
             <w:r>
               <w:fldChar w:fldCharType="separate"/>
             </w:r>
-            <w:bookmarkStart w:id="82" w:name="__Fieldmark__175_1933763327"/>
-            <w:bookmarkStart w:id="83" w:name="__Fieldmark__232_2075220072"/>
-            <w:bookmarkStart w:id="84" w:name="Text7"/>
-            <w:bookmarkStart w:id="85" w:name="__Fieldmark__121_1158065475"/>
-            <w:bookmarkStart w:id="86" w:name="__Fieldmark__232_2075220072"/>
-            <w:bookmarkEnd w:id="82"/>
-            <w:bookmarkEnd w:id="84"/>
-            <w:bookmarkEnd w:id="85"/>
-            <w:bookmarkEnd w:id="86"/>
-            <w:r>
-              <w:rPr>
-                <w:rFonts w:cs="Arial" w:ascii="Arial" w:hAnsi="Arial"/>
-                <w:color w:val="000000"/>
-                <w:sz w:val="20"/>
-                <w:szCs w:val="20"/>
-              </w:rPr>
-            </w:r>
-            <w:bookmarkStart w:id="87" w:name="Text711"/>
+            <w:bookmarkStart w:id="98" w:name="__Fieldmark__232_2075220072"/>
+            <w:bookmarkStart w:id="99" w:name="__Fieldmark__286_1872245912"/>
+            <w:bookmarkStart w:id="100" w:name="__Fieldmark__175_1933763327"/>
+            <w:bookmarkStart w:id="101" w:name="__Fieldmark__121_1158065475"/>
+            <w:bookmarkStart w:id="102" w:name="Text7"/>
+            <w:bookmarkStart w:id="103" w:name="__Fieldmark__286_1872245912"/>
+            <w:bookmarkEnd w:id="98"/>
+            <w:bookmarkEnd w:id="100"/>
+            <w:bookmarkEnd w:id="101"/>
+            <w:bookmarkEnd w:id="102"/>
+            <w:bookmarkEnd w:id="103"/>
+            <w:r>
+              <w:rPr>
+                <w:rFonts w:cs="Arial" w:ascii="Arial" w:hAnsi="Arial"/>
+                <w:color w:val="000000"/>
+                <w:sz w:val="20"/>
+                <w:szCs w:val="20"/>
+              </w:rPr>
+            </w:r>
+            <w:bookmarkStart w:id="104" w:name="Text711"/>
             <w:r>
               <w:rPr>
                 <w:rFonts w:cs="Arial" w:ascii="Arial" w:hAnsi="Arial"/>
@@ -901,15 +935,17 @@
               </w:rPr>
               <w:t>Handledare: Kerstin Andersson</w:t>
             </w:r>
-            <w:bookmarkStart w:id="88" w:name="__Fieldmark__121_11580654751"/>
-            <w:bookmarkStart w:id="89" w:name="__Fieldmark__175_19337633271"/>
-            <w:bookmarkStart w:id="90" w:name="Text71"/>
-            <w:bookmarkStart w:id="91" w:name="__Fieldmark__232_2075220072"/>
-            <w:bookmarkEnd w:id="87"/>
-            <w:bookmarkEnd w:id="88"/>
-            <w:bookmarkEnd w:id="89"/>
-            <w:bookmarkEnd w:id="90"/>
-            <w:bookmarkEnd w:id="91"/>
+            <w:bookmarkStart w:id="105" w:name="Text71"/>
+            <w:bookmarkStart w:id="106" w:name="__Fieldmark__175_19337633271"/>
+            <w:bookmarkStart w:id="107" w:name="__Fieldmark__232_20752200721"/>
+            <w:bookmarkStart w:id="108" w:name="__Fieldmark__121_11580654751"/>
+            <w:bookmarkStart w:id="109" w:name="__Fieldmark__286_1872245912"/>
+            <w:bookmarkEnd w:id="104"/>
+            <w:bookmarkEnd w:id="105"/>
+            <w:bookmarkEnd w:id="106"/>
+            <w:bookmarkEnd w:id="107"/>
+            <w:bookmarkEnd w:id="108"/>
+            <w:bookmarkEnd w:id="109"/>
             <w:r>
               <w:rPr>
                 <w:rFonts w:cs="Arial" w:ascii="Arial" w:hAnsi="Arial"/>
@@ -951,7 +987,7 @@
             <w:r>
               <w:fldChar w:fldCharType="begin">
                 <w:ffData>
-                  <w:name w:val="__Fieldmark__257_2075220072"/>
+                  <w:name w:val="__Fieldmark__318_1872245912"/>
                   <w:enabled/>
                   <w:calcOnExit w:val="0"/>
                 </w:ffData>
@@ -963,40 +999,60 @@
             <w:r>
               <w:fldChar w:fldCharType="separate"/>
             </w:r>
-            <w:bookmarkStart w:id="92" w:name="__Fieldmark__194_1933763327"/>
-            <w:bookmarkStart w:id="93" w:name="Text8"/>
-            <w:bookmarkStart w:id="94" w:name="__Fieldmark__134_1158065475"/>
-            <w:bookmarkStart w:id="95" w:name="__Fieldmark__257_2075220072"/>
-            <w:bookmarkStart w:id="96" w:name="__Fieldmark__257_2075220072"/>
-            <w:bookmarkEnd w:id="92"/>
-            <w:bookmarkEnd w:id="93"/>
-            <w:bookmarkEnd w:id="94"/>
-            <w:bookmarkEnd w:id="96"/>
-            <w:r>
-              <w:rPr>
-                <w:rFonts w:cs="Arial" w:ascii="Arial" w:hAnsi="Arial"/>
-                <w:color w:val="000000"/>
-                <w:sz w:val="20"/>
-                <w:szCs w:val="20"/>
-              </w:rPr>
-            </w:r>
-            <w:bookmarkStart w:id="97" w:name="Text811"/>
-            <w:r>
-              <w:rPr>
-                <w:rFonts w:cs="Arial" w:ascii="Arial" w:hAnsi="Arial"/>
-                <w:color w:val="000000"/>
-                <w:sz w:val="20"/>
-                <w:szCs w:val="20"/>
-              </w:rPr>
-              <w:t xml:space="preserve">Examinator: </w:t>
-            </w:r>
-            <w:bookmarkStart w:id="98" w:name="__Fieldmark__194_19337633271"/>
-            <w:bookmarkStart w:id="99" w:name="__Fieldmark__134_11580654751"/>
-            <w:bookmarkStart w:id="100" w:name="Text81"/>
-            <w:bookmarkEnd w:id="97"/>
-            <w:bookmarkEnd w:id="98"/>
-            <w:bookmarkEnd w:id="99"/>
-            <w:bookmarkEnd w:id="100"/>
+            <w:bookmarkStart w:id="110" w:name="__Fieldmark__257_2075220072"/>
+            <w:bookmarkStart w:id="111" w:name="__Fieldmark__134_1158065475"/>
+            <w:bookmarkStart w:id="112" w:name="Text8"/>
+            <w:bookmarkStart w:id="113" w:name="__Fieldmark__194_1933763327"/>
+            <w:bookmarkStart w:id="114" w:name="__Fieldmark__318_1872245912"/>
+            <w:bookmarkStart w:id="115" w:name="__Fieldmark__318_1872245912"/>
+            <w:bookmarkEnd w:id="110"/>
+            <w:bookmarkEnd w:id="111"/>
+            <w:bookmarkEnd w:id="112"/>
+            <w:bookmarkEnd w:id="113"/>
+            <w:bookmarkEnd w:id="115"/>
+            <w:r>
+              <w:rPr>
+                <w:rFonts w:cs="Arial" w:ascii="Arial" w:hAnsi="Arial"/>
+                <w:color w:val="000000"/>
+                <w:sz w:val="20"/>
+                <w:szCs w:val="20"/>
+              </w:rPr>
+            </w:r>
+            <w:bookmarkStart w:id="116" w:name="Text811"/>
+            <w:r>
+              <w:rPr>
+                <w:rFonts w:cs="Arial" w:ascii="Arial" w:hAnsi="Arial"/>
+                <w:color w:val="000000"/>
+                <w:sz w:val="20"/>
+                <w:szCs w:val="20"/>
+              </w:rPr>
+              <w:t>Exam</w:t>
+            </w:r>
+            <w:r>
+              <w:rPr>
+                <w:rFonts w:cs="Arial" w:ascii="Arial" w:hAnsi="Arial"/>
+                <w:color w:val="000000"/>
+                <w:sz w:val="20"/>
+                <w:szCs w:val="20"/>
+              </w:rPr>
+              <w:t>inerande lärare</w:t>
+            </w:r>
+            <w:r>
+              <w:rPr>
+                <w:rFonts w:cs="Arial" w:ascii="Arial" w:hAnsi="Arial"/>
+                <w:color w:val="000000"/>
+                <w:sz w:val="20"/>
+                <w:szCs w:val="20"/>
+              </w:rPr>
+              <w:t xml:space="preserve">: </w:t>
+            </w:r>
+            <w:bookmarkStart w:id="117" w:name="Text81"/>
+            <w:bookmarkStart w:id="118" w:name="__Fieldmark__194_19337633271"/>
+            <w:bookmarkStart w:id="119" w:name="__Fieldmark__134_11580654751"/>
+            <w:bookmarkEnd w:id="116"/>
+            <w:bookmarkEnd w:id="117"/>
+            <w:bookmarkEnd w:id="118"/>
+            <w:bookmarkEnd w:id="119"/>
             <w:r>
               <w:rPr>
                 <w:rFonts w:cs="Arial" w:ascii="Arial" w:hAnsi="Arial"/>
@@ -1006,8 +1062,10 @@
               </w:rPr>
               <w:t>Per Hurtig</w:t>
             </w:r>
-            <w:bookmarkStart w:id="101" w:name="__Fieldmark__257_2075220072"/>
-            <w:bookmarkEnd w:id="101"/>
+            <w:bookmarkStart w:id="120" w:name="__Fieldmark__257_20752200721"/>
+            <w:bookmarkStart w:id="121" w:name="__Fieldmark__318_1872245912"/>
+            <w:bookmarkEnd w:id="120"/>
+            <w:bookmarkEnd w:id="121"/>
             <w:r>
               <w:rPr>
                 <w:rFonts w:cs="Arial" w:ascii="Arial" w:hAnsi="Arial"/>
@@ -1049,7 +1107,7 @@
             <w:r>
               <w:fldChar w:fldCharType="begin">
                 <w:ffData>
-                  <w:name w:val="__Fieldmark__280_2075220072"/>
+                  <w:name w:val="__Fieldmark__347_1872245912"/>
                   <w:enabled/>
                   <w:calcOnExit w:val="0"/>
                 </w:ffData>
@@ -1061,15 +1119,17 @@
             <w:r>
               <w:fldChar w:fldCharType="separate"/>
             </w:r>
-            <w:bookmarkStart w:id="102" w:name="__Fieldmark__65_817269387"/>
-            <w:bookmarkStart w:id="103" w:name="__Fieldmark__280_2075220072"/>
-            <w:bookmarkStart w:id="104" w:name="__Fieldmark__145_1158065475"/>
-            <w:bookmarkStart w:id="105" w:name="__Fieldmark__211_1933763327"/>
-            <w:bookmarkStart w:id="106" w:name="__Fieldmark__280_2075220072"/>
-            <w:bookmarkEnd w:id="102"/>
-            <w:bookmarkEnd w:id="104"/>
-            <w:bookmarkEnd w:id="105"/>
-            <w:bookmarkEnd w:id="106"/>
+            <w:bookmarkStart w:id="122" w:name="__Fieldmark__65_817269387"/>
+            <w:bookmarkStart w:id="123" w:name="__Fieldmark__347_1872245912"/>
+            <w:bookmarkStart w:id="124" w:name="__Fieldmark__211_1933763327"/>
+            <w:bookmarkStart w:id="125" w:name="__Fieldmark__280_2075220072"/>
+            <w:bookmarkStart w:id="126" w:name="__Fieldmark__145_1158065475"/>
+            <w:bookmarkStart w:id="127" w:name="__Fieldmark__347_1872245912"/>
+            <w:bookmarkEnd w:id="122"/>
+            <w:bookmarkEnd w:id="124"/>
+            <w:bookmarkEnd w:id="125"/>
+            <w:bookmarkEnd w:id="126"/>
+            <w:bookmarkEnd w:id="127"/>
             <w:r>
               <w:rPr>
                 <w:rFonts w:cs="Arial" w:ascii="Arial" w:hAnsi="Arial"/>
@@ -1079,14 +1139,16 @@
               </w:rPr>
               <w:t>Oppositionsdatum: 20180605</w:t>
             </w:r>
-            <w:bookmarkStart w:id="107" w:name="__Fieldmark__211_19337633271"/>
-            <w:bookmarkStart w:id="108" w:name="__Fieldmark__65_8172693871"/>
-            <w:bookmarkStart w:id="109" w:name="__Fieldmark__145_11580654751"/>
-            <w:bookmarkStart w:id="110" w:name="__Fieldmark__280_2075220072"/>
-            <w:bookmarkEnd w:id="107"/>
-            <w:bookmarkEnd w:id="108"/>
-            <w:bookmarkEnd w:id="109"/>
-            <w:bookmarkEnd w:id="110"/>
+            <w:bookmarkStart w:id="128" w:name="__Fieldmark__280_20752200721"/>
+            <w:bookmarkStart w:id="129" w:name="__Fieldmark__145_11580654751"/>
+            <w:bookmarkStart w:id="130" w:name="__Fieldmark__65_8172693871"/>
+            <w:bookmarkStart w:id="131" w:name="__Fieldmark__211_19337633271"/>
+            <w:bookmarkStart w:id="132" w:name="__Fieldmark__347_1872245912"/>
+            <w:bookmarkEnd w:id="128"/>
+            <w:bookmarkEnd w:id="129"/>
+            <w:bookmarkEnd w:id="130"/>
+            <w:bookmarkEnd w:id="131"/>
+            <w:bookmarkEnd w:id="132"/>
             <w:r>
               <w:rPr>
                 <w:rFonts w:cs="Arial" w:ascii="Arial" w:hAnsi="Arial"/>
@@ -1128,7 +1190,7 @@
             <w:r>
               <w:fldChar w:fldCharType="begin">
                 <w:ffData>
-                  <w:name w:val="__Fieldmark__305_2075220072"/>
+                  <w:name w:val="__Fieldmark__378_1872245912"/>
                   <w:enabled/>
                   <w:calcOnExit w:val="0"/>
                 </w:ffData>
@@ -1140,24 +1202,26 @@
             <w:r>
               <w:fldChar w:fldCharType="separate"/>
             </w:r>
-            <w:bookmarkStart w:id="111" w:name="__Fieldmark__230_1933763327"/>
-            <w:bookmarkStart w:id="112" w:name="Text9"/>
-            <w:bookmarkStart w:id="113" w:name="__Fieldmark__158_1158065475"/>
-            <w:bookmarkStart w:id="114" w:name="__Fieldmark__305_2075220072"/>
-            <w:bookmarkStart w:id="115" w:name="__Fieldmark__305_2075220072"/>
-            <w:bookmarkEnd w:id="111"/>
-            <w:bookmarkEnd w:id="112"/>
-            <w:bookmarkEnd w:id="113"/>
-            <w:bookmarkEnd w:id="115"/>
-            <w:r>
-              <w:rPr>
-                <w:rFonts w:cs="Arial" w:ascii="Arial" w:hAnsi="Arial"/>
-                <w:color w:val="000000"/>
-                <w:sz w:val="20"/>
-                <w:szCs w:val="20"/>
-              </w:rPr>
-            </w:r>
-            <w:bookmarkStart w:id="116" w:name="Text911"/>
+            <w:bookmarkStart w:id="133" w:name="__Fieldmark__305_2075220072"/>
+            <w:bookmarkStart w:id="134" w:name="__Fieldmark__158_1158065475"/>
+            <w:bookmarkStart w:id="135" w:name="Text9"/>
+            <w:bookmarkStart w:id="136" w:name="__Fieldmark__230_1933763327"/>
+            <w:bookmarkStart w:id="137" w:name="__Fieldmark__378_1872245912"/>
+            <w:bookmarkStart w:id="138" w:name="__Fieldmark__378_1872245912"/>
+            <w:bookmarkEnd w:id="133"/>
+            <w:bookmarkEnd w:id="134"/>
+            <w:bookmarkEnd w:id="135"/>
+            <w:bookmarkEnd w:id="136"/>
+            <w:bookmarkEnd w:id="138"/>
+            <w:r>
+              <w:rPr>
+                <w:rFonts w:cs="Arial" w:ascii="Arial" w:hAnsi="Arial"/>
+                <w:color w:val="000000"/>
+                <w:sz w:val="20"/>
+                <w:szCs w:val="20"/>
+              </w:rPr>
+            </w:r>
+            <w:bookmarkStart w:id="139" w:name="Text911"/>
             <w:r>
               <w:rPr>
                 <w:rFonts w:cs="Arial" w:ascii="Arial" w:hAnsi="Arial"/>
@@ -1167,15 +1231,17 @@
               </w:rPr>
               <w:t>Löpnummer</w:t>
             </w:r>
-            <w:bookmarkStart w:id="117" w:name="__Fieldmark__230_19337633271"/>
-            <w:bookmarkStart w:id="118" w:name="Text91"/>
-            <w:bookmarkStart w:id="119" w:name="__Fieldmark__158_11580654751"/>
-            <w:bookmarkStart w:id="120" w:name="__Fieldmark__305_2075220072"/>
-            <w:bookmarkEnd w:id="116"/>
-            <w:bookmarkEnd w:id="117"/>
-            <w:bookmarkEnd w:id="118"/>
-            <w:bookmarkEnd w:id="119"/>
-            <w:bookmarkEnd w:id="120"/>
+            <w:bookmarkStart w:id="140" w:name="__Fieldmark__305_20752200721"/>
+            <w:bookmarkStart w:id="141" w:name="__Fieldmark__158_11580654751"/>
+            <w:bookmarkStart w:id="142" w:name="Text91"/>
+            <w:bookmarkStart w:id="143" w:name="__Fieldmark__230_19337633271"/>
+            <w:bookmarkStart w:id="144" w:name="__Fieldmark__378_1872245912"/>
+            <w:bookmarkEnd w:id="139"/>
+            <w:bookmarkEnd w:id="140"/>
+            <w:bookmarkEnd w:id="141"/>
+            <w:bookmarkEnd w:id="142"/>
+            <w:bookmarkEnd w:id="143"/>
+            <w:bookmarkEnd w:id="144"/>
             <w:r>
               <w:rPr>
                 <w:rFonts w:cs="Arial" w:ascii="Arial" w:hAnsi="Arial"/>

</xml_diff>